<commit_message>
gdd with milestones so far
</commit_message>
<xml_diff>
--- a/RoachGameGDD.docx
+++ b/RoachGameGDD.docx
@@ -3988,7 +3988,7 @@
                   <wp:align>left</wp:align>
                 </wp:positionH>
                 <wp:positionV relativeFrom="page">
-                  <wp:posOffset>1455420</wp:posOffset>
+                  <wp:posOffset>1508760</wp:posOffset>
                 </wp:positionV>
                 <wp:extent cx="5943600" cy="6985"/>
                 <wp:effectExtent l="0" t="0" r="19050" b="31115"/>
@@ -4029,7 +4029,7 @@
           </mc:Choice>
           <mc:Fallback>
             <w:pict>
-              <v:line w14:anchorId="046976AD" id="Straight Connector 6" o:spid="_x0000_s1026" style="position:absolute;flip:y;z-index:251681792;visibility:visible;mso-wrap-style:square;mso-wrap-distance-left:9pt;mso-wrap-distance-top:0;mso-wrap-distance-right:9pt;mso-wrap-distance-bottom:0;mso-position-horizontal:left;mso-position-horizontal-relative:margin;mso-position-vertical:absolute;mso-position-vertical-relative:page" from="0,114.6pt" to="468pt,115.15pt" o:gfxdata="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" strokecolor="#0d0d0d">
+              <v:line w14:anchorId="5E19D415" id="Straight Connector 6" o:spid="_x0000_s1026" style="position:absolute;flip:y;z-index:251681792;visibility:visible;mso-wrap-style:square;mso-wrap-distance-left:9pt;mso-wrap-distance-top:0;mso-wrap-distance-right:9pt;mso-wrap-distance-bottom:0;mso-position-horizontal:left;mso-position-horizontal-relative:margin;mso-position-vertical:absolute;mso-position-vertical-relative:page" from="0,118.8pt" to="468pt,119.35pt" o:gfxdata="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" strokecolor="#0d0d0d">
                 <v:stroke joinstyle="miter"/>
                 <w10:wrap type="topAndBottom" anchorx="margin" anchory="page"/>
               </v:line>
@@ -4089,22 +4089,444 @@
         <w:spacing w:after="0" w:line="240" w:lineRule="auto"/>
         <w:rPr>
           <w:rFonts w:ascii="Cambria" w:hAnsi="Cambria"/>
-          <w:sz w:val="24"/>
-          <w:szCs w:val="24"/>
-        </w:rPr>
-      </w:pPr>
-      <w:r>
-        <w:rPr>
-          <w:rFonts w:ascii="Cambria" w:hAnsi="Cambria"/>
+          <w:b/>
+          <w:sz w:val="24"/>
+          <w:szCs w:val="24"/>
+        </w:rPr>
+      </w:pPr>
+      <w:r>
+        <w:rPr>
+          <w:rFonts w:ascii="Cambria" w:hAnsi="Cambria"/>
+          <w:b/>
+          <w:sz w:val="24"/>
+          <w:szCs w:val="24"/>
+        </w:rPr>
+        <w:t xml:space="preserve">Milestone 1 - Level Prototype - </w:t>
+      </w:r>
+    </w:p>
+    <w:p>
+      <w:pPr>
+        <w:spacing w:after="0" w:line="240" w:lineRule="auto"/>
+        <w:rPr>
+          <w:rFonts w:ascii="Cambria" w:hAnsi="Cambria"/>
+          <w:sz w:val="24"/>
+          <w:szCs w:val="24"/>
+        </w:rPr>
+      </w:pPr>
+      <w:r>
+        <w:rPr>
+          <w:rFonts w:ascii="Cambria" w:hAnsi="Cambria"/>
+          <w:b/>
           <w:sz w:val="24"/>
           <w:szCs w:val="24"/>
         </w:rPr>
         <w:tab/>
+      </w:r>
+      <w:r>
+        <w:rPr>
+          <w:rFonts w:ascii="Cambria" w:hAnsi="Cambria"/>
+          <w:sz w:val="24"/>
+          <w:szCs w:val="24"/>
+        </w:rPr>
+        <w:t xml:space="preserve">- basic room </w:t>
+      </w:r>
+      <w:r>
+        <w:rPr>
+          <w:rFonts w:ascii="Cambria" w:hAnsi="Cambria"/>
+          <w:sz w:val="24"/>
+          <w:szCs w:val="24"/>
+        </w:rPr>
+        <w:t>with objects</w:t>
       </w:r>
       <w:bookmarkStart w:id="0" w:name="_GoBack"/>
       <w:bookmarkEnd w:id="0"/>
     </w:p>
-    <w:p/>
+    <w:p>
+      <w:pPr>
+        <w:spacing w:after="0" w:line="240" w:lineRule="auto"/>
+        <w:rPr>
+          <w:rFonts w:ascii="Cambria" w:hAnsi="Cambria"/>
+          <w:sz w:val="24"/>
+          <w:szCs w:val="24"/>
+        </w:rPr>
+      </w:pPr>
+      <w:r>
+        <w:rPr>
+          <w:rFonts w:ascii="Cambria" w:hAnsi="Cambria"/>
+          <w:sz w:val="24"/>
+          <w:szCs w:val="24"/>
+        </w:rPr>
+        <w:tab/>
+        <w:t>- AI/</w:t>
+      </w:r>
+      <w:r>
+        <w:rPr>
+          <w:rFonts w:ascii="Cambria" w:hAnsi="Cambria"/>
+          <w:sz w:val="24"/>
+          <w:szCs w:val="24"/>
+        </w:rPr>
+        <w:t>cockroaches spawning and moving in random directions</w:t>
+      </w:r>
+    </w:p>
+    <w:p>
+      <w:pPr>
+        <w:spacing w:after="0" w:line="240" w:lineRule="auto"/>
+        <w:rPr>
+          <w:rFonts w:ascii="Cambria" w:hAnsi="Cambria"/>
+          <w:sz w:val="24"/>
+          <w:szCs w:val="24"/>
+        </w:rPr>
+      </w:pPr>
+      <w:r>
+        <w:rPr>
+          <w:rFonts w:ascii="Cambria" w:hAnsi="Cambria"/>
+          <w:sz w:val="24"/>
+          <w:szCs w:val="24"/>
+        </w:rPr>
+        <w:tab/>
+        <w:t>- touch code implemented and roaches being destroyed</w:t>
+      </w:r>
+    </w:p>
+    <w:p>
+      <w:pPr>
+        <w:spacing w:after="0" w:line="240" w:lineRule="auto"/>
+        <w:rPr>
+          <w:rFonts w:ascii="Cambria" w:hAnsi="Cambria"/>
+          <w:sz w:val="24"/>
+          <w:szCs w:val="24"/>
+        </w:rPr>
+      </w:pPr>
+    </w:p>
+    <w:p>
+      <w:pPr>
+        <w:spacing w:after="0" w:line="240" w:lineRule="auto"/>
+        <w:rPr>
+          <w:rFonts w:ascii="Cambria" w:hAnsi="Cambria"/>
+          <w:b/>
+          <w:sz w:val="24"/>
+          <w:szCs w:val="24"/>
+        </w:rPr>
+      </w:pPr>
+      <w:r>
+        <w:rPr>
+          <w:rFonts w:ascii="Cambria" w:hAnsi="Cambria"/>
+          <w:b/>
+          <w:sz w:val="24"/>
+          <w:szCs w:val="24"/>
+        </w:rPr>
+        <w:t xml:space="preserve">Milestone 2 - Alpha - </w:t>
+      </w:r>
+    </w:p>
+    <w:p>
+      <w:pPr>
+        <w:spacing w:after="0" w:line="240" w:lineRule="auto"/>
+        <w:rPr>
+          <w:rFonts w:ascii="Cambria" w:hAnsi="Cambria"/>
+          <w:sz w:val="24"/>
+          <w:szCs w:val="24"/>
+        </w:rPr>
+      </w:pPr>
+      <w:r>
+        <w:rPr>
+          <w:rFonts w:ascii="Cambria" w:hAnsi="Cambria"/>
+          <w:b/>
+          <w:sz w:val="24"/>
+          <w:szCs w:val="24"/>
+        </w:rPr>
+        <w:tab/>
+      </w:r>
+      <w:r>
+        <w:rPr>
+          <w:rFonts w:ascii="Cambria" w:hAnsi="Cambria"/>
+          <w:sz w:val="24"/>
+          <w:szCs w:val="24"/>
+        </w:rPr>
+        <w:t>- 3 playable levels</w:t>
+      </w:r>
+    </w:p>
+    <w:p>
+      <w:pPr>
+        <w:spacing w:after="0" w:line="240" w:lineRule="auto"/>
+        <w:rPr>
+          <w:rFonts w:ascii="Cambria" w:hAnsi="Cambria"/>
+          <w:sz w:val="24"/>
+          <w:szCs w:val="24"/>
+        </w:rPr>
+      </w:pPr>
+      <w:r>
+        <w:rPr>
+          <w:rFonts w:ascii="Cambria" w:hAnsi="Cambria"/>
+          <w:sz w:val="24"/>
+          <w:szCs w:val="24"/>
+        </w:rPr>
+        <w:tab/>
+      </w:r>
+      <w:r>
+        <w:rPr>
+          <w:rFonts w:ascii="Cambria" w:hAnsi="Cambria"/>
+          <w:sz w:val="24"/>
+          <w:szCs w:val="24"/>
+        </w:rPr>
+        <w:t xml:space="preserve">- </w:t>
+      </w:r>
+      <w:r>
+        <w:rPr>
+          <w:rFonts w:ascii="Cambria" w:hAnsi="Cambria"/>
+          <w:sz w:val="24"/>
+          <w:szCs w:val="24"/>
+        </w:rPr>
+        <w:t xml:space="preserve">main menu </w:t>
+      </w:r>
+    </w:p>
+    <w:p>
+      <w:pPr>
+        <w:spacing w:after="0" w:line="240" w:lineRule="auto"/>
+        <w:rPr>
+          <w:rFonts w:ascii="Cambria" w:hAnsi="Cambria"/>
+          <w:sz w:val="24"/>
+          <w:szCs w:val="24"/>
+        </w:rPr>
+      </w:pPr>
+      <w:r>
+        <w:rPr>
+          <w:rFonts w:ascii="Cambria" w:hAnsi="Cambria"/>
+          <w:sz w:val="24"/>
+          <w:szCs w:val="24"/>
+        </w:rPr>
+        <w:tab/>
+      </w:r>
+      <w:r>
+        <w:rPr>
+          <w:rFonts w:ascii="Cambria" w:hAnsi="Cambria"/>
+          <w:sz w:val="24"/>
+          <w:szCs w:val="24"/>
+        </w:rPr>
+        <w:t>- pause menu</w:t>
+      </w:r>
+      <w:r>
+        <w:rPr>
+          <w:rFonts w:ascii="Cambria" w:hAnsi="Cambria"/>
+          <w:sz w:val="24"/>
+          <w:szCs w:val="24"/>
+        </w:rPr>
+        <w:t xml:space="preserve"> </w:t>
+      </w:r>
+    </w:p>
+    <w:p>
+      <w:pPr>
+        <w:spacing w:after="0" w:line="240" w:lineRule="auto"/>
+        <w:rPr>
+          <w:rFonts w:ascii="Cambria" w:hAnsi="Cambria"/>
+          <w:sz w:val="24"/>
+          <w:szCs w:val="24"/>
+        </w:rPr>
+      </w:pPr>
+      <w:r>
+        <w:rPr>
+          <w:rFonts w:ascii="Cambria" w:hAnsi="Cambria"/>
+          <w:b/>
+          <w:sz w:val="24"/>
+          <w:szCs w:val="24"/>
+        </w:rPr>
+        <w:tab/>
+      </w:r>
+      <w:r>
+        <w:rPr>
+          <w:rFonts w:ascii="Cambria" w:hAnsi="Cambria"/>
+          <w:sz w:val="24"/>
+          <w:szCs w:val="24"/>
+        </w:rPr>
+        <w:t>- UI elements</w:t>
+      </w:r>
+    </w:p>
+    <w:p>
+      <w:pPr>
+        <w:spacing w:after="0" w:line="240" w:lineRule="auto"/>
+        <w:rPr>
+          <w:rFonts w:ascii="Cambria" w:hAnsi="Cambria"/>
+          <w:sz w:val="24"/>
+          <w:szCs w:val="24"/>
+        </w:rPr>
+      </w:pPr>
+    </w:p>
+    <w:p>
+      <w:pPr>
+        <w:spacing w:after="0" w:line="240" w:lineRule="auto"/>
+        <w:rPr>
+          <w:rFonts w:ascii="Cambria" w:hAnsi="Cambria"/>
+          <w:b/>
+          <w:sz w:val="24"/>
+          <w:szCs w:val="24"/>
+        </w:rPr>
+      </w:pPr>
+      <w:r>
+        <w:rPr>
+          <w:rFonts w:ascii="Cambria" w:hAnsi="Cambria"/>
+          <w:b/>
+          <w:sz w:val="24"/>
+          <w:szCs w:val="24"/>
+        </w:rPr>
+        <w:t xml:space="preserve">Milestone 3 - Beta - </w:t>
+      </w:r>
+    </w:p>
+    <w:p>
+      <w:pPr>
+        <w:spacing w:after="0" w:line="240" w:lineRule="auto"/>
+        <w:rPr>
+          <w:rFonts w:ascii="Cambria" w:hAnsi="Cambria"/>
+          <w:sz w:val="24"/>
+          <w:szCs w:val="24"/>
+        </w:rPr>
+      </w:pPr>
+      <w:r>
+        <w:rPr>
+          <w:rFonts w:ascii="Cambria" w:hAnsi="Cambria"/>
+          <w:b/>
+          <w:sz w:val="24"/>
+          <w:szCs w:val="24"/>
+        </w:rPr>
+        <w:tab/>
+      </w:r>
+      <w:r>
+        <w:rPr>
+          <w:rFonts w:ascii="Cambria" w:hAnsi="Cambria"/>
+          <w:sz w:val="24"/>
+          <w:szCs w:val="24"/>
+        </w:rPr>
+        <w:t xml:space="preserve">- </w:t>
+      </w:r>
+      <w:r>
+        <w:rPr>
+          <w:rFonts w:ascii="Cambria" w:hAnsi="Cambria"/>
+          <w:sz w:val="24"/>
+          <w:szCs w:val="24"/>
+        </w:rPr>
+        <w:t>All ? levels</w:t>
+      </w:r>
+    </w:p>
+    <w:p>
+      <w:pPr>
+        <w:spacing w:after="0" w:line="240" w:lineRule="auto"/>
+        <w:rPr>
+          <w:rFonts w:ascii="Cambria" w:hAnsi="Cambria"/>
+          <w:sz w:val="24"/>
+          <w:szCs w:val="24"/>
+        </w:rPr>
+      </w:pPr>
+      <w:r>
+        <w:rPr>
+          <w:rFonts w:ascii="Cambria" w:hAnsi="Cambria"/>
+          <w:sz w:val="24"/>
+          <w:szCs w:val="24"/>
+        </w:rPr>
+        <w:tab/>
+        <w:t>- save functionality</w:t>
+      </w:r>
+    </w:p>
+    <w:p>
+      <w:pPr>
+        <w:spacing w:after="0" w:line="240" w:lineRule="auto"/>
+        <w:rPr>
+          <w:rFonts w:ascii="Cambria" w:hAnsi="Cambria"/>
+          <w:i/>
+          <w:sz w:val="24"/>
+          <w:szCs w:val="24"/>
+        </w:rPr>
+      </w:pPr>
+      <w:r>
+        <w:rPr>
+          <w:rFonts w:ascii="Cambria" w:hAnsi="Cambria"/>
+          <w:sz w:val="24"/>
+          <w:szCs w:val="24"/>
+        </w:rPr>
+        <w:tab/>
+      </w:r>
+      <w:r>
+        <w:rPr>
+          <w:rFonts w:ascii="Cambria" w:hAnsi="Cambria"/>
+          <w:i/>
+          <w:sz w:val="24"/>
+          <w:szCs w:val="24"/>
+        </w:rPr>
+        <w:t>- facebook/twitter/paypal?</w:t>
+      </w:r>
+    </w:p>
+    <w:p>
+      <w:pPr>
+        <w:spacing w:after="0" w:line="240" w:lineRule="auto"/>
+        <w:rPr>
+          <w:rFonts w:ascii="Cambria" w:hAnsi="Cambria"/>
+          <w:sz w:val="24"/>
+          <w:szCs w:val="24"/>
+        </w:rPr>
+      </w:pPr>
+    </w:p>
+    <w:p>
+      <w:pPr>
+        <w:spacing w:after="0" w:line="240" w:lineRule="auto"/>
+        <w:rPr>
+          <w:rFonts w:ascii="Cambria" w:hAnsi="Cambria"/>
+          <w:b/>
+          <w:sz w:val="24"/>
+          <w:szCs w:val="24"/>
+        </w:rPr>
+      </w:pPr>
+      <w:r>
+        <w:rPr>
+          <w:rFonts w:ascii="Cambria" w:hAnsi="Cambria"/>
+          <w:b/>
+          <w:sz w:val="24"/>
+          <w:szCs w:val="24"/>
+        </w:rPr>
+        <w:t xml:space="preserve">Milestone 4 - </w:t>
+      </w:r>
+    </w:p>
+    <w:p>
+      <w:pPr>
+        <w:spacing w:after="0" w:line="240" w:lineRule="auto"/>
+        <w:rPr>
+          <w:rFonts w:ascii="Cambria" w:hAnsi="Cambria"/>
+          <w:sz w:val="24"/>
+          <w:szCs w:val="24"/>
+        </w:rPr>
+      </w:pPr>
+      <w:r>
+        <w:rPr>
+          <w:rFonts w:ascii="Cambria" w:hAnsi="Cambria"/>
+          <w:b/>
+          <w:sz w:val="24"/>
+          <w:szCs w:val="24"/>
+        </w:rPr>
+        <w:tab/>
+      </w:r>
+      <w:r>
+        <w:rPr>
+          <w:rFonts w:ascii="Cambria" w:hAnsi="Cambria"/>
+          <w:sz w:val="24"/>
+          <w:szCs w:val="24"/>
+        </w:rPr>
+        <w:t>- polish</w:t>
+      </w:r>
+    </w:p>
+    <w:p>
+      <w:pPr>
+        <w:spacing w:after="0" w:line="240" w:lineRule="auto"/>
+        <w:rPr>
+          <w:rFonts w:ascii="Cambria" w:hAnsi="Cambria"/>
+          <w:sz w:val="24"/>
+          <w:szCs w:val="24"/>
+        </w:rPr>
+      </w:pPr>
+      <w:r>
+        <w:rPr>
+          <w:rFonts w:ascii="Cambria" w:hAnsi="Cambria"/>
+          <w:sz w:val="24"/>
+          <w:szCs w:val="24"/>
+        </w:rPr>
+        <w:tab/>
+        <w:t>- android store</w:t>
+      </w:r>
+    </w:p>
     <w:sectPr>
       <w:footerReference w:type="default" r:id="rId10"/>
       <w:pgSz w:w="12240" w:h="15840"/>
@@ -4192,7 +4614,7 @@
             <w:rFonts w:ascii="Cambria" w:hAnsi="Cambria"/>
             <w:noProof/>
           </w:rPr>
-          <w:t>7</w:t>
+          <w:t>6</w:t>
         </w:r>
         <w:r>
           <w:rPr>

</xml_diff>